<commit_message>
Slovna u koriscenim alatima
</commit_message>
<xml_diff>
--- a/Faza6/Korišćeni alati.docx
+++ b/Faza6/Korišćeni alati.docx
@@ -279,7 +279,7 @@
           <w:sz w:val="32"/>
           <w:lang w:val="en-US"/>
         </w:rPr>
-        <w:t>s</w:t>
+        <w:t xml:space="preserve">s </w:t>
       </w:r>
       <w:bookmarkStart w:id="0" w:name="_GoBack"/>
       <w:bookmarkEnd w:id="0"/>
@@ -451,7 +451,7 @@
     <w:lsdException w:uiPriority="99" w:name="HTML Sample"/>
     <w:lsdException w:uiPriority="99" w:name="HTML Typewriter"/>
     <w:lsdException w:uiPriority="99" w:name="HTML Variable"/>
-    <w:lsdException w:uiPriority="99" w:name="Normal Table"/>
+    <w:lsdException w:qFormat="1" w:uiPriority="99" w:name="Normal Table"/>
     <w:lsdException w:uiPriority="99" w:name="annotation subject"/>
     <w:lsdException w:uiPriority="99" w:name="Table Simple 1"/>
     <w:lsdException w:uiPriority="99" w:name="Table Simple 2"/>
@@ -671,6 +671,7 @@
     <w:name w:val="Normal Table"/>
     <w:semiHidden/>
     <w:unhideWhenUsed/>
+    <w:qFormat/>
     <w:uiPriority w:val="99"/>
     <w:tblPr>
       <w:tblCellMar>
@@ -685,6 +686,7 @@
     <w:name w:val="Heading 1 Char"/>
     <w:basedOn w:val="4"/>
     <w:link w:val="2"/>
+    <w:qFormat/>
     <w:uiPriority w:val="9"/>
     <w:rPr>
       <w:rFonts w:asciiTheme="majorHAnsi" w:hAnsiTheme="majorHAnsi" w:eastAsiaTheme="majorEastAsia" w:cstheme="majorBidi"/>

</xml_diff>